<commit_message>
updated internal nets in doc
</commit_message>
<xml_diff>
--- a/docs/mcu_8bit_with_wire_names.docx
+++ b/docs/mcu_8bit_with_wire_names.docx
@@ -10,7 +10,96 @@
         <mc:AlternateContent>
           <mc:Choice Requires="wps">
             <w:drawing>
-              <wp:anchor distT="0" distB="0" distL="114300" distR="114300" simplePos="0" relativeHeight="251676672" behindDoc="0" locked="0" layoutInCell="1" allowOverlap="1" wp14:anchorId="5E407021" wp14:editId="0FF43E2A">
+              <wp:anchor distT="0" distB="0" distL="114300" distR="114300" simplePos="0" relativeHeight="251678720" behindDoc="0" locked="0" layoutInCell="1" allowOverlap="1" wp14:anchorId="209275C4" wp14:editId="0B21224D">
+                <wp:simplePos x="0" y="0"/>
+                <wp:positionH relativeFrom="column">
+                  <wp:posOffset>2027113</wp:posOffset>
+                </wp:positionH>
+                <wp:positionV relativeFrom="paragraph">
+                  <wp:posOffset>2551789</wp:posOffset>
+                </wp:positionV>
+                <wp:extent cx="768096" cy="256032"/>
+                <wp:effectExtent l="0" t="0" r="13335" b="0"/>
+                <wp:wrapNone/>
+                <wp:docPr id="1728890765" name="Text Box 3"/>
+                <wp:cNvGraphicFramePr/>
+                <a:graphic xmlns:a="http://schemas.openxmlformats.org/drawingml/2006/main">
+                  <a:graphicData uri="http://schemas.microsoft.com/office/word/2010/wordprocessingShape">
+                    <wps:wsp>
+                      <wps:cNvSpPr txBox="1"/>
+                      <wps:spPr>
+                        <a:xfrm>
+                          <a:off x="0" y="0"/>
+                          <a:ext cx="768096" cy="256032"/>
+                        </a:xfrm>
+                        <a:prstGeom prst="rect">
+                          <a:avLst/>
+                        </a:prstGeom>
+                        <a:noFill/>
+                        <a:ln w="6350">
+                          <a:noFill/>
+                        </a:ln>
+                      </wps:spPr>
+                      <wps:txbx>
+                        <w:txbxContent>
+                          <w:p>
+                            <w:proofErr w:type="spellStart"/>
+                            <w:r>
+                              <w:t>pc_jump</w:t>
+                            </w:r>
+                            <w:proofErr w:type="spellEnd"/>
+                          </w:p>
+                        </w:txbxContent>
+                      </wps:txbx>
+                      <wps:bodyPr rot="0" spcFirstLastPara="0" vertOverflow="overflow" horzOverflow="overflow" vert="horz" wrap="square" lIns="91440" tIns="45720" rIns="0" bIns="45720" numCol="1" spcCol="0" rtlCol="0" fromWordArt="0" anchor="t" anchorCtr="0" forceAA="0" compatLnSpc="1">
+                        <a:prstTxWarp prst="textNoShape">
+                          <a:avLst/>
+                        </a:prstTxWarp>
+                        <a:noAutofit/>
+                      </wps:bodyPr>
+                    </wps:wsp>
+                  </a:graphicData>
+                </a:graphic>
+                <wp14:sizeRelH relativeFrom="margin">
+                  <wp14:pctWidth>0</wp14:pctWidth>
+                </wp14:sizeRelH>
+                <wp14:sizeRelV relativeFrom="margin">
+                  <wp14:pctHeight>0</wp14:pctHeight>
+                </wp14:sizeRelV>
+              </wp:anchor>
+            </w:drawing>
+          </mc:Choice>
+          <mc:Fallback>
+            <w:pict>
+              <v:shapetype w14:anchorId="209275C4" id="_x0000_t202" coordsize="21600,21600" o:spt="202" path="m,l,21600r21600,l21600,xe">
+                <v:stroke joinstyle="miter"/>
+                <v:path gradientshapeok="t" o:connecttype="rect"/>
+              </v:shapetype>
+              <v:shape id="Text Box 3" o:spid="_x0000_s1026" type="#_x0000_t202" style="position:absolute;margin-left:159.6pt;margin-top:200.95pt;width:60.5pt;height:20.15pt;z-index:251678720;visibility:visible;mso-wrap-style:square;mso-width-percent:0;mso-height-percent:0;mso-wrap-distance-left:9pt;mso-wrap-distance-top:0;mso-wrap-distance-right:9pt;mso-wrap-distance-bottom:0;mso-position-horizontal:absolute;mso-position-horizontal-relative:text;mso-position-vertical:absolute;mso-position-vertical-relative:text;mso-width-percent:0;mso-height-percent:0;mso-width-relative:margin;mso-height-relative:margin;v-text-anchor:top" o:gfxdata="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" filled="f" stroked="f" strokeweight=".5pt">
+                <v:textbox inset=",,0">
+                  <w:txbxContent>
+                    <w:p>
+                      <w:proofErr w:type="spellStart"/>
+                      <w:r>
+                        <w:t>pc_jump</w:t>
+                      </w:r>
+                      <w:proofErr w:type="spellEnd"/>
+                    </w:p>
+                  </w:txbxContent>
+                </v:textbox>
+              </v:shape>
+            </w:pict>
+          </mc:Fallback>
+        </mc:AlternateContent>
+      </w:r>
+      <w:r>
+        <w:rPr>
+          <w:noProof/>
+        </w:rPr>
+        <mc:AlternateContent>
+          <mc:Choice Requires="wps">
+            <w:drawing>
+              <wp:anchor distT="0" distB="0" distL="114300" distR="114300" simplePos="0" relativeHeight="251676672" behindDoc="0" locked="0" layoutInCell="1" allowOverlap="1" wp14:anchorId="5E407021" wp14:editId="68B4F6FE">
                 <wp:simplePos x="0" y="0"/>
                 <wp:positionH relativeFrom="column">
                   <wp:posOffset>4730612</wp:posOffset>
@@ -74,11 +163,7 @@
           </mc:Choice>
           <mc:Fallback>
             <w:pict>
-              <v:shapetype w14:anchorId="5E407021" id="_x0000_t202" coordsize="21600,21600" o:spt="202" path="m,l,21600r21600,l21600,xe">
-                <v:stroke joinstyle="miter"/>
-                <v:path gradientshapeok="t" o:connecttype="rect"/>
-              </v:shapetype>
-              <v:shape id="Text Box 3" o:spid="_x0000_s1026" type="#_x0000_t202" style="position:absolute;margin-left:372.5pt;margin-top:71.9pt;width:60.5pt;height:20.15pt;z-index:251676672;visibility:visible;mso-wrap-style:square;mso-width-percent:0;mso-height-percent:0;mso-wrap-distance-left:9pt;mso-wrap-distance-top:0;mso-wrap-distance-right:9pt;mso-wrap-distance-bottom:0;mso-position-horizontal:absolute;mso-position-horizontal-relative:text;mso-position-vertical:absolute;mso-position-vertical-relative:text;mso-width-percent:0;mso-height-percent:0;mso-width-relative:margin;mso-height-relative:margin;v-text-anchor:top" o:gfxdata="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" filled="f" stroked="f" strokeweight=".5pt">
+              <v:shape w14:anchorId="5E407021" id="_x0000_s1027" type="#_x0000_t202" style="position:absolute;margin-left:372.5pt;margin-top:71.9pt;width:60.5pt;height:20.15pt;z-index:251676672;visibility:visible;mso-wrap-style:square;mso-width-percent:0;mso-height-percent:0;mso-wrap-distance-left:9pt;mso-wrap-distance-top:0;mso-wrap-distance-right:9pt;mso-wrap-distance-bottom:0;mso-position-horizontal:absolute;mso-position-horizontal-relative:text;mso-position-vertical:absolute;mso-position-vertical-relative:text;mso-width-percent:0;mso-height-percent:0;mso-width-relative:margin;mso-height-relative:margin;v-text-anchor:top" o:gfxdata="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" filled="f" stroked="f" strokeweight=".5pt">
                 <v:textbox inset=",,0">
                   <w:txbxContent>
                     <w:p>
@@ -166,7 +251,7 @@
           </mc:Choice>
           <mc:Fallback>
             <w:pict>
-              <v:shape w14:anchorId="25B80216" id="_x0000_s1027" type="#_x0000_t202" style="position:absolute;margin-left:48.85pt;margin-top:264.85pt;width:60.5pt;height:20.15pt;z-index:251674624;visibility:visible;mso-wrap-style:square;mso-width-percent:0;mso-height-percent:0;mso-wrap-distance-left:9pt;mso-wrap-distance-top:0;mso-wrap-distance-right:9pt;mso-wrap-distance-bottom:0;mso-position-horizontal:absolute;mso-position-horizontal-relative:text;mso-position-vertical:absolute;mso-position-vertical-relative:text;mso-width-percent:0;mso-height-percent:0;mso-width-relative:margin;mso-height-relative:margin;v-text-anchor:top" o:gfxdata="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" filled="f" stroked="f" strokeweight=".5pt">
+              <v:shape w14:anchorId="25B80216" id="_x0000_s1028" type="#_x0000_t202" style="position:absolute;margin-left:48.85pt;margin-top:264.85pt;width:60.5pt;height:20.15pt;z-index:251674624;visibility:visible;mso-wrap-style:square;mso-width-percent:0;mso-height-percent:0;mso-wrap-distance-left:9pt;mso-wrap-distance-top:0;mso-wrap-distance-right:9pt;mso-wrap-distance-bottom:0;mso-position-horizontal:absolute;mso-position-horizontal-relative:text;mso-position-vertical:absolute;mso-position-vertical-relative:text;mso-width-percent:0;mso-height-percent:0;mso-width-relative:margin;mso-height-relative:margin;v-text-anchor:top" o:gfxdata="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" filled="f" stroked="f" strokeweight=".5pt">
                 <v:textbox inset=",,0">
                   <w:txbxContent>
                     <w:p>
@@ -249,7 +334,7 @@
           </mc:Choice>
           <mc:Fallback>
             <w:pict>
-              <v:shape w14:anchorId="363F6F1A" id="_x0000_s1028" type="#_x0000_t202" style="position:absolute;margin-left:385.65pt;margin-top:144.65pt;width:60.5pt;height:20.15pt;z-index:251672576;visibility:visible;mso-wrap-style:square;mso-width-percent:0;mso-height-percent:0;mso-wrap-distance-left:9pt;mso-wrap-distance-top:0;mso-wrap-distance-right:9pt;mso-wrap-distance-bottom:0;mso-position-horizontal:absolute;mso-position-horizontal-relative:text;mso-position-vertical:absolute;mso-position-vertical-relative:text;mso-width-percent:0;mso-height-percent:0;mso-width-relative:margin;mso-height-relative:margin;v-text-anchor:top" o:gfxdata="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" filled="f" stroked="f" strokeweight=".5pt">
+              <v:shape w14:anchorId="363F6F1A" id="_x0000_s1029" type="#_x0000_t202" style="position:absolute;margin-left:385.65pt;margin-top:144.65pt;width:60.5pt;height:20.15pt;z-index:251672576;visibility:visible;mso-wrap-style:square;mso-width-percent:0;mso-height-percent:0;mso-wrap-distance-left:9pt;mso-wrap-distance-top:0;mso-wrap-distance-right:9pt;mso-wrap-distance-bottom:0;mso-position-horizontal:absolute;mso-position-horizontal-relative:text;mso-position-vertical:absolute;mso-position-vertical-relative:text;mso-width-percent:0;mso-height-percent:0;mso-width-relative:margin;mso-height-relative:margin;v-text-anchor:top" o:gfxdata="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" filled="f" stroked="f" strokeweight=".5pt">
                 <v:textbox inset=",,0">
                   <w:txbxContent>
                     <w:p>
@@ -332,7 +417,7 @@
           </mc:Choice>
           <mc:Fallback>
             <w:pict>
-              <v:shape w14:anchorId="0AF8AEE8" id="_x0000_s1029" type="#_x0000_t202" style="position:absolute;margin-left:324.9pt;margin-top:144.65pt;width:46.95pt;height:20.15pt;z-index:251670528;visibility:visible;mso-wrap-style:square;mso-width-percent:0;mso-height-percent:0;mso-wrap-distance-left:9pt;mso-wrap-distance-top:0;mso-wrap-distance-right:9pt;mso-wrap-distance-bottom:0;mso-position-horizontal:absolute;mso-position-horizontal-relative:text;mso-position-vertical:absolute;mso-position-vertical-relative:text;mso-width-percent:0;mso-height-percent:0;mso-width-relative:margin;mso-height-relative:margin;v-text-anchor:top" o:gfxdata="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" filled="f" stroked="f" strokeweight=".5pt">
+              <v:shape w14:anchorId="0AF8AEE8" id="_x0000_s1030" type="#_x0000_t202" style="position:absolute;margin-left:324.9pt;margin-top:144.65pt;width:46.95pt;height:20.15pt;z-index:251670528;visibility:visible;mso-wrap-style:square;mso-width-percent:0;mso-height-percent:0;mso-wrap-distance-left:9pt;mso-wrap-distance-top:0;mso-wrap-distance-right:9pt;mso-wrap-distance-bottom:0;mso-position-horizontal:absolute;mso-position-horizontal-relative:text;mso-position-vertical:absolute;mso-position-vertical-relative:text;mso-width-percent:0;mso-height-percent:0;mso-width-relative:margin;mso-height-relative:margin;v-text-anchor:top" o:gfxdata="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" filled="f" stroked="f" strokeweight=".5pt">
                 <v:textbox inset=",,0">
                   <w:txbxContent>
                     <w:p>
@@ -417,7 +502,7 @@
           </mc:Choice>
           <mc:Fallback>
             <w:pict>
-              <v:shape w14:anchorId="2D617010" id="_x0000_s1030" type="#_x0000_t202" style="position:absolute;margin-left:301.8pt;margin-top:-7.5pt;width:60.5pt;height:20.15pt;z-index:251668480;visibility:visible;mso-wrap-style:square;mso-width-percent:0;mso-height-percent:0;mso-wrap-distance-left:9pt;mso-wrap-distance-top:0;mso-wrap-distance-right:9pt;mso-wrap-distance-bottom:0;mso-position-horizontal:absolute;mso-position-horizontal-relative:text;mso-position-vertical:absolute;mso-position-vertical-relative:text;mso-width-percent:0;mso-height-percent:0;mso-width-relative:margin;mso-height-relative:margin;v-text-anchor:top" o:gfxdata="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" filled="f" stroked="f" strokeweight=".5pt">
+              <v:shape w14:anchorId="2D617010" id="_x0000_s1031" type="#_x0000_t202" style="position:absolute;margin-left:301.8pt;margin-top:-7.5pt;width:60.5pt;height:20.15pt;z-index:251668480;visibility:visible;mso-wrap-style:square;mso-width-percent:0;mso-height-percent:0;mso-wrap-distance-left:9pt;mso-wrap-distance-top:0;mso-wrap-distance-right:9pt;mso-wrap-distance-bottom:0;mso-position-horizontal:absolute;mso-position-horizontal-relative:text;mso-position-vertical:absolute;mso-position-vertical-relative:text;mso-width-percent:0;mso-height-percent:0;mso-width-relative:margin;mso-height-relative:margin;v-text-anchor:top" o:gfxdata="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" filled="f" stroked="f" strokeweight=".5pt">
                 <v:textbox inset=",,0">
                   <w:txbxContent>
                     <w:p>
@@ -505,7 +590,7 @@
           </mc:Choice>
           <mc:Fallback>
             <w:pict>
-              <v:shape w14:anchorId="3749BB17" id="_x0000_s1031" type="#_x0000_t202" style="position:absolute;margin-left:252.3pt;margin-top:203.35pt;width:60.5pt;height:20.15pt;z-index:251666432;visibility:visible;mso-wrap-style:square;mso-width-percent:0;mso-height-percent:0;mso-wrap-distance-left:9pt;mso-wrap-distance-top:0;mso-wrap-distance-right:9pt;mso-wrap-distance-bottom:0;mso-position-horizontal:absolute;mso-position-horizontal-relative:text;mso-position-vertical:absolute;mso-position-vertical-relative:text;mso-width-percent:0;mso-height-percent:0;mso-width-relative:margin;mso-height-relative:margin;v-text-anchor:top" o:gfxdata="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" filled="f" stroked="f" strokeweight=".5pt">
+              <v:shape w14:anchorId="3749BB17" id="_x0000_s1032" type="#_x0000_t202" style="position:absolute;margin-left:252.3pt;margin-top:203.35pt;width:60.5pt;height:20.15pt;z-index:251666432;visibility:visible;mso-wrap-style:square;mso-width-percent:0;mso-height-percent:0;mso-wrap-distance-left:9pt;mso-wrap-distance-top:0;mso-wrap-distance-right:9pt;mso-wrap-distance-bottom:0;mso-position-horizontal:absolute;mso-position-horizontal-relative:text;mso-position-vertical:absolute;mso-position-vertical-relative:text;mso-width-percent:0;mso-height-percent:0;mso-width-relative:margin;mso-height-relative:margin;v-text-anchor:top" o:gfxdata="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" filled="f" stroked="f" strokeweight=".5pt">
                 <v:textbox inset=",,0">
                   <w:txbxContent>
                     <w:p>
@@ -596,7 +681,7 @@
           </mc:Choice>
           <mc:Fallback>
             <w:pict>
-              <v:shape w14:anchorId="27E3991A" id="_x0000_s1032" type="#_x0000_t202" style="position:absolute;margin-left:171.05pt;margin-top:92.1pt;width:60.5pt;height:20.15pt;z-index:251664384;visibility:visible;mso-wrap-style:square;mso-width-percent:0;mso-height-percent:0;mso-wrap-distance-left:9pt;mso-wrap-distance-top:0;mso-wrap-distance-right:9pt;mso-wrap-distance-bottom:0;mso-position-horizontal:absolute;mso-position-horizontal-relative:text;mso-position-vertical:absolute;mso-position-vertical-relative:text;mso-width-percent:0;mso-height-percent:0;mso-width-relative:margin;mso-height-relative:margin;v-text-anchor:top" o:gfxdata="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" filled="f" stroked="f" strokeweight=".5pt">
+              <v:shape w14:anchorId="27E3991A" id="_x0000_s1033" type="#_x0000_t202" style="position:absolute;margin-left:171.05pt;margin-top:92.1pt;width:60.5pt;height:20.15pt;z-index:251664384;visibility:visible;mso-wrap-style:square;mso-width-percent:0;mso-height-percent:0;mso-wrap-distance-left:9pt;mso-wrap-distance-top:0;mso-wrap-distance-right:9pt;mso-wrap-distance-bottom:0;mso-position-horizontal:absolute;mso-position-horizontal-relative:text;mso-position-vertical:absolute;mso-position-vertical-relative:text;mso-width-percent:0;mso-height-percent:0;mso-width-relative:margin;mso-height-relative:margin;v-text-anchor:top" o:gfxdata="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" filled="f" stroked="f" strokeweight=".5pt">
                 <v:textbox inset=",,0">
                   <w:txbxContent>
                     <w:p>
@@ -700,7 +785,7 @@
           </mc:Choice>
           <mc:Fallback>
             <w:pict>
-              <v:shape w14:anchorId="55C2B56A" id="Text Box 2" o:spid="_x0000_s1033" type="#_x0000_t202" style="position:absolute;margin-left:366.35pt;margin-top:171.05pt;width:47.8pt;height:24.15pt;z-index:251661312;visibility:visible;mso-wrap-style:square;mso-width-percent:0;mso-wrap-distance-left:9pt;mso-wrap-distance-top:0;mso-wrap-distance-right:9pt;mso-wrap-distance-bottom:0;mso-position-horizontal:absolute;mso-position-horizontal-relative:margin;mso-position-vertical:absolute;mso-position-vertical-relative:text;mso-width-percent:0;mso-width-relative:margin;v-text-anchor:top" o:gfxdata="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" fillcolor="white [3201]" strokeweight=".5pt">
+              <v:shape w14:anchorId="55C2B56A" id="Text Box 2" o:spid="_x0000_s1034" type="#_x0000_t202" style="position:absolute;margin-left:366.35pt;margin-top:171.05pt;width:47.8pt;height:24.15pt;z-index:251661312;visibility:visible;mso-wrap-style:square;mso-width-percent:0;mso-wrap-distance-left:9pt;mso-wrap-distance-top:0;mso-wrap-distance-right:9pt;mso-wrap-distance-bottom:0;mso-position-horizontal:absolute;mso-position-horizontal-relative:margin;mso-position-vertical:absolute;mso-position-vertical-relative:text;mso-width-percent:0;mso-width-relative:margin;v-text-anchor:top" o:gfxdata="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" fillcolor="white [3201]" strokeweight=".5pt">
                 <v:textbox inset="0,,0">
                   <w:txbxContent>
                     <w:p>
@@ -817,7 +902,7 @@
           </mc:Choice>
           <mc:Fallback>
             <w:pict>
-              <v:shape w14:anchorId="269E3154" id="_x0000_s1034" type="#_x0000_t202" style="position:absolute;margin-left:353.1pt;margin-top:98.5pt;width:49.55pt;height:24.2pt;z-index:251663360;visibility:visible;mso-wrap-style:square;mso-width-percent:0;mso-wrap-distance-left:9pt;mso-wrap-distance-top:0;mso-wrap-distance-right:9pt;mso-wrap-distance-bottom:0;mso-position-horizontal:absolute;mso-position-horizontal-relative:margin;mso-position-vertical:absolute;mso-position-vertical-relative:text;mso-width-percent:0;mso-width-relative:margin;v-text-anchor:top" o:gfxdata="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" fillcolor="white [3201]" strokeweight=".5pt">
+              <v:shape w14:anchorId="269E3154" id="_x0000_s1035" type="#_x0000_t202" style="position:absolute;margin-left:353.1pt;margin-top:98.5pt;width:49.55pt;height:24.2pt;z-index:251663360;visibility:visible;mso-wrap-style:square;mso-width-percent:0;mso-wrap-distance-left:9pt;mso-wrap-distance-top:0;mso-wrap-distance-right:9pt;mso-wrap-distance-bottom:0;mso-position-horizontal:absolute;mso-position-horizontal-relative:margin;mso-position-vertical:absolute;mso-position-vertical-relative:text;mso-width-percent:0;mso-width-relative:margin;v-text-anchor:top" o:gfxdata="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" fillcolor="white [3201]" strokeweight=".5pt">
                 <v:textbox inset="0,,0">
                   <w:txbxContent>
                     <w:p>
@@ -917,7 +1002,7 @@
           </mc:Choice>
           <mc:Fallback>
             <w:pict>
-              <v:shape w14:anchorId="0CC64496" id="_x0000_s1035" type="#_x0000_t202" style="position:absolute;margin-left:2in;margin-top:229.2pt;width:46.1pt;height:24.2pt;z-index:251659264;visibility:visible;mso-wrap-style:square;mso-width-percent:0;mso-wrap-distance-left:9pt;mso-wrap-distance-top:0;mso-wrap-distance-right:9pt;mso-wrap-distance-bottom:0;mso-position-horizontal:absolute;mso-position-horizontal-relative:text;mso-position-vertical:absolute;mso-position-vertical-relative:text;mso-width-percent:0;mso-width-relative:margin;v-text-anchor:top" o:gfxdata="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" fillcolor="white [3201]" strokeweight=".5pt">
+              <v:shape w14:anchorId="0CC64496" id="_x0000_s1036" type="#_x0000_t202" style="position:absolute;margin-left:2in;margin-top:229.2pt;width:46.1pt;height:24.2pt;z-index:251659264;visibility:visible;mso-wrap-style:square;mso-width-percent:0;mso-wrap-distance-left:9pt;mso-wrap-distance-top:0;mso-wrap-distance-right:9pt;mso-wrap-distance-bottom:0;mso-position-horizontal:absolute;mso-position-horizontal-relative:text;mso-position-vertical:absolute;mso-position-vertical-relative:text;mso-width-percent:0;mso-width-relative:margin;v-text-anchor:top" o:gfxdata="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" fillcolor="white [3201]" strokeweight=".5pt">
                 <v:textbox inset="0,,0">
                   <w:txbxContent>
                     <w:p>
@@ -1383,7 +1468,7 @@
   <w:style w:type="paragraph" w:default="1" w:styleId="Normal">
     <w:name w:val="Normal"/>
     <w:qFormat/>
-    <w:rsid w:val="002D3994"/>
+    <w:rsid w:val="00D06190"/>
   </w:style>
   <w:style w:type="character" w:default="1" w:styleId="DefaultParagraphFont">
     <w:name w:val="Default Paragraph Font"/>

</xml_diff>

<commit_message>
revisions for jump instructions
</commit_message>
<xml_diff>
--- a/docs/mcu_8bit_with_wire_names.docx
+++ b/docs/mcu_8bit_with_wire_names.docx
@@ -1061,10 +1061,7 @@
     </w:p>
     <w:p>
       <w:r>
-        <w:t xml:space="preserve">Imem -&gt; IReg (#1) -&gt; Ctrl (#2) -&gt; </w:t>
-      </w:r>
-      <w:r>
-        <w:t>ACC Read (#3) -&gt; REG Write (#4)</w:t>
+        <w:t>Imem -&gt; IReg (#1) -&gt; Ctrl (#2) -&gt; ACC Read (#3) -&gt; REG Write (#4)</w:t>
       </w:r>
     </w:p>
     <w:p/>
@@ -1088,21 +1085,59 @@
         <w:t xml:space="preserve">Imem -&gt; IReg (#1) -&gt; Ctrl (#2) -&gt; </w:t>
       </w:r>
       <w:r>
-        <w:t xml:space="preserve">ACC Read (#3) -&gt; REG </w:t>
-      </w:r>
-      <w:r>
-        <w:t>Read</w:t>
-      </w:r>
-      <w:r>
-        <w:t xml:space="preserve"> (#4)</w:t>
-      </w:r>
-      <w:r>
-        <w:t xml:space="preserve"> -&gt; ALU Calc (#5) -&gt; ACC Write</w:t>
+        <w:t>ACC Read (#3) -&gt; REG Read (#4) -&gt; ALU Calc (#5) -&gt; ACC Write</w:t>
       </w:r>
       <w:r>
         <w:t xml:space="preserve"> (#9)</w:t>
       </w:r>
     </w:p>
+    <w:p/>
+    <w:p>
+      <w:pPr>
+        <w:rPr>
+          <w:b/>
+          <w:bCs/>
+        </w:rPr>
+      </w:pPr>
+      <w:r>
+        <w:rPr>
+          <w:b/>
+          <w:bCs/>
+        </w:rPr>
+        <w:t>Jump to IMM</w:t>
+      </w:r>
+    </w:p>
+    <w:p>
+      <w:r>
+        <w:t xml:space="preserve">Imem -&gt; Ireg (#1) -&gt; Ctrl (#2) -&gt; </w:t>
+      </w:r>
+    </w:p>
+    <w:p/>
+    <w:p>
+      <w:pPr>
+        <w:rPr>
+          <w:b/>
+          <w:bCs/>
+        </w:rPr>
+      </w:pPr>
+      <w:r>
+        <w:rPr>
+          <w:b/>
+          <w:bCs/>
+        </w:rPr>
+        <w:lastRenderedPageBreak/>
+        <w:t>Jump to Reg</w:t>
+      </w:r>
+    </w:p>
+    <w:p>
+      <w:r>
+        <w:t xml:space="preserve">Imem -&gt; Ireg (#1) -&gt; Ctrl (#2) -&gt; </w:t>
+      </w:r>
+      <w:r>
+        <w:t>Reg Read (#4) -&gt; PC Load (#5)</w:t>
+      </w:r>
+    </w:p>
+    <w:p/>
     <w:sectPr>
       <w:pgSz w:w="12240" w:h="15840"/>
       <w:pgMar w:top="1440" w:right="1440" w:bottom="1440" w:left="1440" w:header="720" w:footer="720" w:gutter="0"/>

</xml_diff>